<commit_message>
updated manual, close to complete
</commit_message>
<xml_diff>
--- a/User Manuals/SuperPoints User Manual.docx
+++ b/User Manuals/SuperPoints User Manual.docx
@@ -873,16 +873,7 @@
     </w:p>
     <w:p>
       <w:r>
-        <w:t>Users, Business Users, and the Admin all have access to a menu that they can access. The</w:t>
-      </w:r>
-      <w:r>
-        <w:t xml:space="preserve"> menu </w:t>
-      </w:r>
-      <w:r>
-        <w:t xml:space="preserve">is </w:t>
-      </w:r>
-      <w:r>
-        <w:t>located at the top right, with the icon of a silhouette of a person, which the user can click on to see all of the pages that they can access.</w:t>
+        <w:t>Users, Business Users, and the Admin all have access to a menu that they can access. The menu is located at the top right, with the icon of a silhouette of a person, which the user can click on to see all of the pages that they can access.</w:t>
       </w:r>
     </w:p>
     <w:p/>
@@ -1276,10 +1267,7 @@
         <w:pStyle w:val="Caption"/>
       </w:pPr>
       <w:r>
-        <w:t xml:space="preserve">    </w:t>
-      </w:r>
-      <w:r>
-        <w:t>A Business User's Menu</w:t>
+        <w:t xml:space="preserve">    A Business User's Menu</w:t>
       </w:r>
       <w:r>
         <w:tab/>
@@ -1294,10 +1282,7 @@
       </w:r>
       <w:proofErr w:type="gramEnd"/>
       <w:r>
-        <w:t xml:space="preserve"> Admin's Menu                                             </w:t>
-      </w:r>
-      <w:r>
-        <w:t>A User's Menu</w:t>
+        <w:t xml:space="preserve"> Admin's Menu                                             A User's Menu</w:t>
       </w:r>
     </w:p>
     <w:p/>
@@ -1338,12 +1323,432 @@
           <w:sz w:val="36"/>
         </w:rPr>
       </w:pPr>
-      <w:r>
+    </w:p>
+    <w:p>
+      <w:pPr>
+        <w:pStyle w:val="Heading1"/>
         <w:rPr>
           <w:sz w:val="36"/>
         </w:rPr>
+      </w:pPr>
+    </w:p>
+    <w:p>
+      <w:pPr>
+        <w:pStyle w:val="Heading1"/>
+        <w:rPr>
+          <w:sz w:val="36"/>
+        </w:rPr>
+      </w:pPr>
+      <w:r>
+        <w:rPr>
+          <w:sz w:val="36"/>
+        </w:rPr>
+        <w:t>User</w:t>
+      </w:r>
+    </w:p>
+    <w:p/>
+    <w:p>
+      <w:pPr>
+        <w:pStyle w:val="Heading1"/>
+        <w:rPr>
+          <w:sz w:val="28"/>
+        </w:rPr>
+      </w:pPr>
+      <w:r>
+        <w:rPr>
+          <w:sz w:val="28"/>
+        </w:rPr>
+        <w:t>Home</w:t>
+      </w:r>
+      <w:r>
+        <w:rPr>
+          <w:sz w:val="28"/>
+        </w:rPr>
+        <w:t>:</w:t>
+      </w:r>
+    </w:p>
+    <w:p>
+      <w:pPr>
+        <w:rPr>
+          <w:noProof/>
+          <w:lang w:eastAsia="en-CA"/>
+        </w:rPr>
+      </w:pPr>
+      <w:r>
+        <w:rPr>
+          <w:noProof/>
+          <w:lang w:eastAsia="en-CA"/>
+        </w:rPr>
+        <w:drawing>
+          <wp:inline distT="0" distB="0" distL="0" distR="0" wp14:anchorId="670EBE4A" wp14:editId="1472ADE9">
+            <wp:extent cx="2311803" cy="4131734"/>
+            <wp:effectExtent l="0" t="0" r="0" b="2540"/>
+            <wp:docPr id="27" name="Picture 27"/>
+            <wp:cNvGraphicFramePr>
+              <a:graphicFrameLocks xmlns:a="http://schemas.openxmlformats.org/drawingml/2006/main" noChangeAspect="1"/>
+            </wp:cNvGraphicFramePr>
+            <a:graphic xmlns:a="http://schemas.openxmlformats.org/drawingml/2006/main">
+              <a:graphicData uri="http://schemas.openxmlformats.org/drawingml/2006/picture">
+                <pic:pic xmlns:pic="http://schemas.openxmlformats.org/drawingml/2006/picture">
+                  <pic:nvPicPr>
+                    <pic:cNvPr id="0" name=""/>
+                    <pic:cNvPicPr/>
+                  </pic:nvPicPr>
+                  <pic:blipFill>
+                    <a:blip r:embed="rId15"/>
+                    <a:stretch>
+                      <a:fillRect/>
+                    </a:stretch>
+                  </pic:blipFill>
+                  <pic:spPr>
+                    <a:xfrm>
+                      <a:off x="0" y="0"/>
+                      <a:ext cx="2314539" cy="4136624"/>
+                    </a:xfrm>
+                    <a:prstGeom prst="rect">
+                      <a:avLst/>
+                    </a:prstGeom>
+                  </pic:spPr>
+                </pic:pic>
+              </a:graphicData>
+            </a:graphic>
+          </wp:inline>
+        </w:drawing>
+      </w:r>
+      <w:r>
+        <w:rPr>
+          <w:noProof/>
+          <w:lang w:eastAsia="en-CA"/>
+        </w:rPr>
+        <w:t xml:space="preserve"> </w:t>
+      </w:r>
+      <w:r>
+        <w:rPr>
+          <w:noProof/>
+          <w:lang w:eastAsia="en-CA"/>
+        </w:rPr>
+        <w:drawing>
+          <wp:inline distT="0" distB="0" distL="0" distR="0" wp14:anchorId="5503679C" wp14:editId="7EAAB6BE">
+            <wp:extent cx="2302933" cy="4126607"/>
+            <wp:effectExtent l="0" t="0" r="2540" b="7620"/>
+            <wp:docPr id="28" name="Picture 28"/>
+            <wp:cNvGraphicFramePr>
+              <a:graphicFrameLocks xmlns:a="http://schemas.openxmlformats.org/drawingml/2006/main" noChangeAspect="1"/>
+            </wp:cNvGraphicFramePr>
+            <a:graphic xmlns:a="http://schemas.openxmlformats.org/drawingml/2006/main">
+              <a:graphicData uri="http://schemas.openxmlformats.org/drawingml/2006/picture">
+                <pic:pic xmlns:pic="http://schemas.openxmlformats.org/drawingml/2006/picture">
+                  <pic:nvPicPr>
+                    <pic:cNvPr id="0" name=""/>
+                    <pic:cNvPicPr/>
+                  </pic:nvPicPr>
+                  <pic:blipFill>
+                    <a:blip r:embed="rId16"/>
+                    <a:stretch>
+                      <a:fillRect/>
+                    </a:stretch>
+                  </pic:blipFill>
+                  <pic:spPr>
+                    <a:xfrm>
+                      <a:off x="0" y="0"/>
+                      <a:ext cx="2302933" cy="4126607"/>
+                    </a:xfrm>
+                    <a:prstGeom prst="rect">
+                      <a:avLst/>
+                    </a:prstGeom>
+                  </pic:spPr>
+                </pic:pic>
+              </a:graphicData>
+            </a:graphic>
+          </wp:inline>
+        </w:drawing>
+      </w:r>
+    </w:p>
+    <w:p>
+      <w:pPr>
+        <w:rPr>
+          <w:noProof/>
+          <w:lang w:eastAsia="en-CA"/>
+        </w:rPr>
+      </w:pPr>
+    </w:p>
+    <w:p>
+      <w:pPr>
+        <w:rPr>
+          <w:noProof/>
+          <w:lang w:eastAsia="en-CA"/>
+        </w:rPr>
+      </w:pPr>
+      <w:r>
+        <w:rPr>
+          <w:noProof/>
+          <w:lang w:eastAsia="en-CA"/>
+        </w:rPr>
+        <w:t>The homescreen of the user is a map that shows their current location. The person icon is where the user is currently located, and the shop icon indicates a business. Clicking on a business will display the business name, the business address, and a heart icon on the bottom right. This icon will allow a user t</w:t>
+      </w:r>
+      <w:r>
+        <w:rPr>
+          <w:noProof/>
+          <w:lang w:eastAsia="en-CA"/>
+        </w:rPr>
+        <w:t xml:space="preserve">o </w:t>
+      </w:r>
+      <w:r>
+        <w:rPr>
+          <w:noProof/>
+          <w:lang w:eastAsia="en-CA"/>
+        </w:rPr>
+        <w:t>favorite</w:t>
+      </w:r>
+      <w:r>
+        <w:rPr>
+          <w:noProof/>
+          <w:lang w:eastAsia="en-CA"/>
+        </w:rPr>
+        <w:t xml:space="preserve"> a business, which will move promos from these business to the top of the user’s promotion list.</w:t>
+      </w:r>
+    </w:p>
+    <w:p>
+      <w:pPr>
+        <w:rPr>
+          <w:noProof/>
+          <w:lang w:eastAsia="en-CA"/>
+        </w:rPr>
+      </w:pPr>
+      <w:r>
+        <w:rPr>
+          <w:noProof/>
+          <w:lang w:eastAsia="en-CA"/>
+        </w:rPr>
+        <w:t xml:space="preserve">The user will also see a dropdown notification when they are </w:t>
+      </w:r>
+      <w:r>
+        <w:rPr>
+          <w:noProof/>
+          <w:lang w:eastAsia="en-CA"/>
+        </w:rPr>
+        <w:t>near 200m near a SuperPoints business.</w:t>
+      </w:r>
+    </w:p>
+    <w:p>
+      <w:r>
+        <w:rPr>
+          <w:noProof/>
+          <w:lang w:eastAsia="en-CA"/>
+        </w:rPr>
         <w:lastRenderedPageBreak/>
-        <w:t>User</w:t>
+        <w:drawing>
+          <wp:inline distT="0" distB="0" distL="0" distR="0" wp14:anchorId="60BAD362" wp14:editId="58A60851">
+            <wp:extent cx="2184400" cy="3922397"/>
+            <wp:effectExtent l="0" t="0" r="6350" b="1905"/>
+            <wp:docPr id="29" name="Picture 29"/>
+            <wp:cNvGraphicFramePr>
+              <a:graphicFrameLocks xmlns:a="http://schemas.openxmlformats.org/drawingml/2006/main" noChangeAspect="1"/>
+            </wp:cNvGraphicFramePr>
+            <a:graphic xmlns:a="http://schemas.openxmlformats.org/drawingml/2006/main">
+              <a:graphicData uri="http://schemas.openxmlformats.org/drawingml/2006/picture">
+                <pic:pic xmlns:pic="http://schemas.openxmlformats.org/drawingml/2006/picture">
+                  <pic:nvPicPr>
+                    <pic:cNvPr id="0" name=""/>
+                    <pic:cNvPicPr/>
+                  </pic:nvPicPr>
+                  <pic:blipFill>
+                    <a:blip r:embed="rId17"/>
+                    <a:stretch>
+                      <a:fillRect/>
+                    </a:stretch>
+                  </pic:blipFill>
+                  <pic:spPr>
+                    <a:xfrm>
+                      <a:off x="0" y="0"/>
+                      <a:ext cx="2184769" cy="3923059"/>
+                    </a:xfrm>
+                    <a:prstGeom prst="rect">
+                      <a:avLst/>
+                    </a:prstGeom>
+                  </pic:spPr>
+                </pic:pic>
+              </a:graphicData>
+            </a:graphic>
+          </wp:inline>
+        </w:drawing>
+      </w:r>
+    </w:p>
+    <w:p/>
+    <w:p>
+      <w:r>
+        <w:t>After the user “</w:t>
+      </w:r>
+      <w:r>
+        <w:t>favourites</w:t>
+      </w:r>
+      <w:r>
+        <w:t>” a bu</w:t>
+      </w:r>
+      <w:bookmarkStart w:id="0" w:name="_GoBack"/>
+      <w:bookmarkEnd w:id="0"/>
+      <w:r>
+        <w:t>siness, the business icon will turn into a heart.</w:t>
+      </w:r>
+    </w:p>
+    <w:p>
+      <w:pPr>
+        <w:pStyle w:val="Heading1"/>
+        <w:rPr>
+          <w:sz w:val="28"/>
+        </w:rPr>
+      </w:pPr>
+      <w:r>
+        <w:rPr>
+          <w:sz w:val="28"/>
+        </w:rPr>
+        <w:lastRenderedPageBreak/>
+        <w:t>Dashboard</w:t>
+      </w:r>
+      <w:r>
+        <w:rPr>
+          <w:sz w:val="28"/>
+        </w:rPr>
+        <w:t>:</w:t>
+      </w:r>
+    </w:p>
+    <w:p>
+      <w:r>
+        <w:rPr>
+          <w:noProof/>
+          <w:lang w:eastAsia="en-CA"/>
+        </w:rPr>
+        <w:drawing>
+          <wp:inline distT="0" distB="0" distL="0" distR="0" wp14:anchorId="369052A8" wp14:editId="59BFB7FE">
+            <wp:extent cx="2226733" cy="3889439"/>
+            <wp:effectExtent l="0" t="0" r="2540" b="0"/>
+            <wp:docPr id="33" name="Picture 33"/>
+            <wp:cNvGraphicFramePr>
+              <a:graphicFrameLocks xmlns:a="http://schemas.openxmlformats.org/drawingml/2006/main" noChangeAspect="1"/>
+            </wp:cNvGraphicFramePr>
+            <a:graphic xmlns:a="http://schemas.openxmlformats.org/drawingml/2006/main">
+              <a:graphicData uri="http://schemas.openxmlformats.org/drawingml/2006/picture">
+                <pic:pic xmlns:pic="http://schemas.openxmlformats.org/drawingml/2006/picture">
+                  <pic:nvPicPr>
+                    <pic:cNvPr id="0" name=""/>
+                    <pic:cNvPicPr/>
+                  </pic:nvPicPr>
+                  <pic:blipFill>
+                    <a:blip r:embed="rId18"/>
+                    <a:stretch>
+                      <a:fillRect/>
+                    </a:stretch>
+                  </pic:blipFill>
+                  <pic:spPr>
+                    <a:xfrm>
+                      <a:off x="0" y="0"/>
+                      <a:ext cx="2227386" cy="3890580"/>
+                    </a:xfrm>
+                    <a:prstGeom prst="rect">
+                      <a:avLst/>
+                    </a:prstGeom>
+                  </pic:spPr>
+                </pic:pic>
+              </a:graphicData>
+            </a:graphic>
+          </wp:inline>
+        </w:drawing>
+      </w:r>
+    </w:p>
+    <w:p>
+      <w:r>
+        <w:t>On the dashboard, the user can see all of the promos that they qualify for. If they have set a business to “preferred”, then the promos from that business will be highlighted yellow and moved to the top of the list.</w:t>
+      </w:r>
+    </w:p>
+    <w:p>
+      <w:pPr>
+        <w:pStyle w:val="Heading1"/>
+        <w:rPr>
+          <w:sz w:val="28"/>
+        </w:rPr>
+      </w:pPr>
+      <w:r>
+        <w:rPr>
+          <w:sz w:val="28"/>
+        </w:rPr>
+        <w:t>View Points</w:t>
+      </w:r>
+      <w:r>
+        <w:rPr>
+          <w:sz w:val="28"/>
+        </w:rPr>
+        <w:t>:</w:t>
+      </w:r>
+    </w:p>
+    <w:p>
+      <w:r>
+        <w:br w:type="textWrapping" w:clear="all"/>
+      </w:r>
+    </w:p>
+    <w:p>
+      <w:pPr>
+        <w:pStyle w:val="Heading1"/>
+        <w:rPr>
+          <w:sz w:val="28"/>
+        </w:rPr>
+      </w:pPr>
+      <w:r>
+        <w:rPr>
+          <w:sz w:val="28"/>
+        </w:rPr>
+        <w:t>Settings</w:t>
+      </w:r>
+      <w:r>
+        <w:rPr>
+          <w:sz w:val="28"/>
+        </w:rPr>
+        <w:t>:</w:t>
+      </w:r>
+    </w:p>
+    <w:p/>
+    <w:p/>
+    <w:p>
+      <w:r>
+        <w:rPr>
+          <w:noProof/>
+          <w:lang w:eastAsia="en-CA"/>
+        </w:rPr>
+        <w:lastRenderedPageBreak/>
+        <w:drawing>
+          <wp:inline distT="0" distB="0" distL="0" distR="0" wp14:anchorId="6EBC4570" wp14:editId="47C0D877">
+            <wp:extent cx="2827020" cy="5067300"/>
+            <wp:effectExtent l="0" t="0" r="0" b="0"/>
+            <wp:docPr id="31" name="Picture 31"/>
+            <wp:cNvGraphicFramePr>
+              <a:graphicFrameLocks xmlns:a="http://schemas.openxmlformats.org/drawingml/2006/main" noChangeAspect="1"/>
+            </wp:cNvGraphicFramePr>
+            <a:graphic xmlns:a="http://schemas.openxmlformats.org/drawingml/2006/main">
+              <a:graphicData uri="http://schemas.openxmlformats.org/drawingml/2006/picture">
+                <pic:pic xmlns:pic="http://schemas.openxmlformats.org/drawingml/2006/picture">
+                  <pic:nvPicPr>
+                    <pic:cNvPr id="0" name=""/>
+                    <pic:cNvPicPr/>
+                  </pic:nvPicPr>
+                  <pic:blipFill>
+                    <a:blip r:embed="rId19"/>
+                    <a:stretch>
+                      <a:fillRect/>
+                    </a:stretch>
+                  </pic:blipFill>
+                  <pic:spPr>
+                    <a:xfrm>
+                      <a:off x="0" y="0"/>
+                      <a:ext cx="2827020" cy="5067300"/>
+                    </a:xfrm>
+                    <a:prstGeom prst="rect">
+                      <a:avLst/>
+                    </a:prstGeom>
+                  </pic:spPr>
+                </pic:pic>
+              </a:graphicData>
+            </a:graphic>
+          </wp:inline>
+        </w:drawing>
       </w:r>
     </w:p>
     <w:p>
@@ -1364,14 +1769,39 @@
           <w:sz w:val="36"/>
         </w:rPr>
       </w:pPr>
-      <w:r>
+    </w:p>
+    <w:p/>
+    <w:p/>
+    <w:p>
+      <w:pPr>
+        <w:pStyle w:val="Heading1"/>
         <w:rPr>
           <w:sz w:val="36"/>
         </w:rPr>
+      </w:pPr>
+    </w:p>
+    <w:p>
+      <w:pPr>
+        <w:pStyle w:val="Heading1"/>
+        <w:rPr>
+          <w:sz w:val="36"/>
+        </w:rPr>
+      </w:pPr>
+    </w:p>
+    <w:p>
+      <w:pPr>
+        <w:pStyle w:val="Heading1"/>
+        <w:rPr>
+          <w:sz w:val="36"/>
+        </w:rPr>
+      </w:pPr>
+      <w:r>
+        <w:rPr>
+          <w:sz w:val="36"/>
+        </w:rPr>
         <w:t>Business</w:t>
       </w:r>
     </w:p>
-    <w:p/>
     <w:p>
       <w:pPr>
         <w:pStyle w:val="Heading1"/>
@@ -1392,7 +1822,6 @@
         <w:t>:</w:t>
       </w:r>
     </w:p>
-    <w:p/>
     <w:p>
       <w:r>
         <w:rPr>
@@ -1500,7 +1929,7 @@
                     <pic:cNvPicPr/>
                   </pic:nvPicPr>
                   <pic:blipFill>
-                    <a:blip r:embed="rId15"/>
+                    <a:blip r:embed="rId20"/>
                     <a:stretch>
                       <a:fillRect/>
                     </a:stretch>
@@ -1550,10 +1979,7 @@
     </w:p>
     <w:p>
       <w:r>
-        <w:t xml:space="preserve">Bronze  </w:t>
-      </w:r>
-      <w:r>
-        <w:t xml:space="preserve"> –</w:t>
+        <w:t>Bronze   –</w:t>
       </w:r>
       <w:r>
         <w:t xml:space="preserve"> 2,000 points</w:t>
@@ -1647,7 +2073,7 @@
                     <pic:cNvPicPr/>
                   </pic:nvPicPr>
                   <pic:blipFill>
-                    <a:blip r:embed="rId16"/>
+                    <a:blip r:embed="rId21"/>
                     <a:stretch>
                       <a:fillRect/>
                     </a:stretch>
@@ -1695,7 +2121,7 @@
                     <pic:cNvPicPr/>
                   </pic:nvPicPr>
                   <pic:blipFill>
-                    <a:blip r:embed="rId17"/>
+                    <a:blip r:embed="rId22"/>
                     <a:stretch>
                       <a:fillRect/>
                     </a:stretch>
@@ -1742,13 +2168,7 @@
         <w:rPr>
           <w:sz w:val="28"/>
         </w:rPr>
-        <w:t>Deleting</w:t>
-      </w:r>
-      <w:r>
-        <w:rPr>
-          <w:sz w:val="28"/>
-        </w:rPr>
-        <w:t xml:space="preserve"> a Promotion</w:t>
+        <w:t>Deleting a Promotion</w:t>
       </w:r>
       <w:r>
         <w:rPr>
@@ -1810,7 +2230,7 @@
                     </pic:cNvPicPr>
                   </pic:nvPicPr>
                   <pic:blipFill>
-                    <a:blip r:embed="rId18">
+                    <a:blip r:embed="rId23">
                       <a:extLst>
                         <a:ext uri="{28A0092B-C50C-407E-A947-70E740481C1C}">
                           <a14:useLocalDpi xmlns:a14="http://schemas.microsoft.com/office/drawing/2010/main" val="0"/>
@@ -1864,7 +2284,7 @@
                     </pic:cNvPicPr>
                   </pic:nvPicPr>
                   <pic:blipFill>
-                    <a:blip r:embed="rId19">
+                    <a:blip r:embed="rId24">
                       <a:extLst>
                         <a:ext uri="{28A0092B-C50C-407E-A947-70E740481C1C}">
                           <a14:useLocalDpi xmlns:a14="http://schemas.microsoft.com/office/drawing/2010/main" val="0"/>
@@ -1918,7 +2338,7 @@
                     </pic:cNvPicPr>
                   </pic:nvPicPr>
                   <pic:blipFill>
-                    <a:blip r:embed="rId20">
+                    <a:blip r:embed="rId25">
                       <a:extLst>
                         <a:ext uri="{28A0092B-C50C-407E-A947-70E740481C1C}">
                           <a14:useLocalDpi xmlns:a14="http://schemas.microsoft.com/office/drawing/2010/main" val="0"/>
@@ -2039,7 +2459,7 @@
                     </pic:cNvPicPr>
                   </pic:nvPicPr>
                   <pic:blipFill>
-                    <a:blip r:embed="rId21">
+                    <a:blip r:embed="rId26">
                       <a:extLst>
                         <a:ext uri="{28A0092B-C50C-407E-A947-70E740481C1C}">
                           <a14:useLocalDpi xmlns:a14="http://schemas.microsoft.com/office/drawing/2010/main" val="0"/>
@@ -2162,7 +2582,7 @@
                     <pic:cNvPicPr/>
                   </pic:nvPicPr>
                   <pic:blipFill>
-                    <a:blip r:embed="rId22"/>
+                    <a:blip r:embed="rId27"/>
                     <a:stretch>
                       <a:fillRect/>
                     </a:stretch>
@@ -2185,6 +2605,19 @@
     </w:p>
     <w:p/>
     <w:p>
+      <w:r>
+        <w:t xml:space="preserve">On the dashboard, the admin will be able to see all of the businesses that have signed up with </w:t>
+      </w:r>
+      <w:proofErr w:type="spellStart"/>
+      <w:r>
+        <w:t>SuperPoints</w:t>
+      </w:r>
+      <w:proofErr w:type="spellEnd"/>
+      <w:r>
+        <w:t xml:space="preserve"> and their addresses. </w:t>
+      </w:r>
+    </w:p>
+    <w:p>
       <w:pPr>
         <w:pStyle w:val="Heading1"/>
         <w:rPr>
@@ -2205,6 +2638,7 @@
       </w:r>
     </w:p>
     <w:p/>
+    <w:p/>
     <w:p>
       <w:r>
         <w:rPr>
@@ -2212,8 +2646,89 @@
           <w:lang w:eastAsia="en-CA"/>
         </w:rPr>
         <w:lastRenderedPageBreak/>
+        <mc:AlternateContent>
+          <mc:Choice Requires="wps">
+            <w:drawing>
+              <wp:anchor distT="0" distB="0" distL="114300" distR="114300" simplePos="0" relativeHeight="251672576" behindDoc="0" locked="0" layoutInCell="1" allowOverlap="1" wp14:anchorId="0FC32F2D" wp14:editId="4DF59887">
+                <wp:simplePos x="0" y="0"/>
+                <wp:positionH relativeFrom="column">
+                  <wp:posOffset>-212</wp:posOffset>
+                </wp:positionH>
+                <wp:positionV relativeFrom="paragraph">
+                  <wp:posOffset>541231</wp:posOffset>
+                </wp:positionV>
+                <wp:extent cx="2810933" cy="313267"/>
+                <wp:effectExtent l="19050" t="19050" r="27940" b="10795"/>
+                <wp:wrapNone/>
+                <wp:docPr id="26" name="Rectangle 26"/>
+                <wp:cNvGraphicFramePr/>
+                <a:graphic xmlns:a="http://schemas.openxmlformats.org/drawingml/2006/main">
+                  <a:graphicData uri="http://schemas.microsoft.com/office/word/2010/wordprocessingShape">
+                    <wps:wsp>
+                      <wps:cNvSpPr/>
+                      <wps:spPr>
+                        <a:xfrm>
+                          <a:off x="0" y="0"/>
+                          <a:ext cx="2810933" cy="313267"/>
+                        </a:xfrm>
+                        <a:prstGeom prst="rect">
+                          <a:avLst/>
+                        </a:prstGeom>
+                        <a:noFill/>
+                        <a:ln w="38100">
+                          <a:solidFill>
+                            <a:srgbClr val="FF0000"/>
+                          </a:solidFill>
+                        </a:ln>
+                      </wps:spPr>
+                      <wps:style>
+                        <a:lnRef idx="2">
+                          <a:schemeClr val="accent1">
+                            <a:shade val="50000"/>
+                          </a:schemeClr>
+                        </a:lnRef>
+                        <a:fillRef idx="1">
+                          <a:schemeClr val="accent1"/>
+                        </a:fillRef>
+                        <a:effectRef idx="0">
+                          <a:schemeClr val="accent1"/>
+                        </a:effectRef>
+                        <a:fontRef idx="minor">
+                          <a:schemeClr val="lt1"/>
+                        </a:fontRef>
+                      </wps:style>
+                      <wps:bodyPr rot="0" spcFirstLastPara="0" vertOverflow="overflow" horzOverflow="overflow" vert="horz" wrap="square" lIns="91440" tIns="45720" rIns="91440" bIns="45720" numCol="1" spcCol="0" rtlCol="0" fromWordArt="0" anchor="ctr" anchorCtr="0" forceAA="0" compatLnSpc="1">
+                        <a:prstTxWarp prst="textNoShape">
+                          <a:avLst/>
+                        </a:prstTxWarp>
+                        <a:noAutofit/>
+                      </wps:bodyPr>
+                    </wps:wsp>
+                  </a:graphicData>
+                </a:graphic>
+                <wp14:sizeRelH relativeFrom="margin">
+                  <wp14:pctWidth>0</wp14:pctWidth>
+                </wp14:sizeRelH>
+                <wp14:sizeRelV relativeFrom="margin">
+                  <wp14:pctHeight>0</wp14:pctHeight>
+                </wp14:sizeRelV>
+              </wp:anchor>
+            </w:drawing>
+          </mc:Choice>
+          <mc:Fallback>
+            <w:pict>
+              <v:rect id="Rectangle 26" o:spid="_x0000_s1026" style="position:absolute;margin-left:0;margin-top:42.6pt;width:221.35pt;height:24.65pt;z-index:251672576;visibility:visible;mso-wrap-style:square;mso-width-percent:0;mso-height-percent:0;mso-wrap-distance-left:9pt;mso-wrap-distance-top:0;mso-wrap-distance-right:9pt;mso-wrap-distance-bottom:0;mso-position-horizontal:absolute;mso-position-horizontal-relative:text;mso-position-vertical:absolute;mso-position-vertical-relative:text;mso-width-percent:0;mso-height-percent:0;mso-width-relative:margin;mso-height-relative:margin;v-text-anchor:middle" o:gfxdata="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" filled="f" strokecolor="red" strokeweight="3pt"/>
+            </w:pict>
+          </mc:Fallback>
+        </mc:AlternateContent>
+      </w:r>
+      <w:r>
+        <w:rPr>
+          <w:noProof/>
+          <w:lang w:eastAsia="en-CA"/>
+        </w:rPr>
         <w:drawing>
-          <wp:inline distT="0" distB="0" distL="0" distR="0" wp14:anchorId="74E88872" wp14:editId="57DDCE2A">
+          <wp:inline distT="0" distB="0" distL="0" distR="0" wp14:anchorId="516D66C9" wp14:editId="6D0D110C">
             <wp:extent cx="2887980" cy="5097780"/>
             <wp:effectExtent l="0" t="0" r="7620" b="7620"/>
             <wp:docPr id="24" name="Picture 24"/>
@@ -2228,7 +2743,7 @@
                     <pic:cNvPicPr/>
                   </pic:nvPicPr>
                   <pic:blipFill>
-                    <a:blip r:embed="rId23"/>
+                    <a:blip r:embed="rId28"/>
                     <a:stretch>
                       <a:fillRect/>
                     </a:stretch>
@@ -2251,6 +2766,26 @@
     </w:p>
     <w:p/>
     <w:p>
+      <w:r>
+        <w:t xml:space="preserve">Clicking on a business in the dashboard will open up this page, which will display the beacon information about the business. The admin can also enter the region ID of the beacon here. </w:t>
+      </w:r>
+    </w:p>
+    <w:p>
+      <w:r>
+        <w:t xml:space="preserve">Note: The admin needs to also add the region ID of the beacon on the </w:t>
+      </w:r>
+      <w:proofErr w:type="spellStart"/>
+      <w:r>
+        <w:t>Kontakt</w:t>
+      </w:r>
+      <w:proofErr w:type="spellEnd"/>
+      <w:r>
+        <w:t xml:space="preserve"> website. </w:t>
+      </w:r>
+    </w:p>
+    <w:p/>
+    <w:p/>
+    <w:p>
       <w:pPr>
         <w:pStyle w:val="Heading1"/>
         <w:rPr>
@@ -2294,7 +2829,7 @@
                     <pic:cNvPicPr/>
                   </pic:nvPicPr>
                   <pic:blipFill>
-                    <a:blip r:embed="rId24"/>
+                    <a:blip r:embed="rId29"/>
                     <a:stretch>
                       <a:fillRect/>
                     </a:stretch>
@@ -2314,8 +2849,12 @@
           </wp:inline>
         </w:drawing>
       </w:r>
-      <w:bookmarkStart w:id="0" w:name="_GoBack"/>
-      <w:bookmarkEnd w:id="0"/>
+    </w:p>
+    <w:p/>
+    <w:p>
+      <w:r>
+        <w:t>On the settings page, the admin is able to change their password, as well as select the “Monthly KPI Email” option. If this option is checked, the admin will receive an email on the last day of each month with the KPI of all the businesses for that month.</w:t>
+      </w:r>
     </w:p>
     <w:sectPr>
       <w:pgSz w:w="12240" w:h="15840"/>
@@ -3350,7 +3889,7 @@
 </file>
 
 <file path=customXml/itemProps1.xml><?xml version="1.0" encoding="utf-8"?>
-<ds:datastoreItem xmlns:ds="http://schemas.openxmlformats.org/officeDocument/2006/customXml" ds:itemID="{CEBE2833-942E-4D9C-8155-6F31241AC5A0}">
+<ds:datastoreItem xmlns:ds="http://schemas.openxmlformats.org/officeDocument/2006/customXml" ds:itemID="{5CCC0621-9C05-4F83-BAB5-8C0596F6FD14}">
   <ds:schemaRefs>
     <ds:schemaRef ds:uri="http://schemas.openxmlformats.org/officeDocument/2006/bibliography"/>
   </ds:schemaRefs>

</xml_diff>